<commit_message>
Changed fear bar to increase
Need to add a crouch mechanic
</commit_message>
<xml_diff>
--- a/Reference List.docx
+++ b/Reference List.docx
@@ -6,8 +6,26 @@
       <w:r>
         <w:t xml:space="preserve">Adding a health bar </w:t>
       </w:r>
+      <w:hyperlink r:id="rId4" w:history="1">
+        <w:r>
+          <w:rPr>
+            <w:rStyle w:val="Hyperlink"/>
+          </w:rPr>
+          <w:t>https://www.google.com/search?q=how+to+add+a+bar+to+unreal&amp;rlz=1C1AVFA_enAU742AU742&amp;oq=how+to+add+a+bar+to+unreal&amp;aqs=chrome..69i57j35i39j0i457j0l5.3609j0j7&amp;sourceid=chrome&amp;ie=UTF-8#kpvalbx=_a-KxX-7vPM-R4-EPpfesoAU17</w:t>
+        </w:r>
+      </w:hyperlink>
       <w:r>
-        <w:t>https://www.google.com/search?q=how+to+add+a+bar+to+unreal&amp;rlz=1C1AVFA_enAU742AU742&amp;oq=how+to+add+a+bar+to+unreal&amp;aqs=chrome..69i57j35i39j0i457j0l5.3609j0j7&amp;sourceid=chrome&amp;ie=UTF-8#kpvalbx=_a-KxX-7vPM-R4-EPpfesoAU17</w:t>
+        <w:br/>
+      </w:r>
+      <w:r>
+        <w:br/>
+        <w:t>Fear Bar &amp; Collision damage</w:t>
+      </w:r>
+      <w:r>
+        <w:br/>
+      </w:r>
+      <w:r>
+        <w:t>https://www.youtube.com/channel/UCz-eYJAUgSE-mqzKtit7m9g</w:t>
       </w:r>
     </w:p>
     <w:sectPr>
@@ -143,6 +161,7 @@
     <w:lsdException w:name="HTML Sample" w:semiHidden="1" w:unhideWhenUsed="1"/>
     <w:lsdException w:name="HTML Typewriter" w:semiHidden="1" w:unhideWhenUsed="1"/>
     <w:lsdException w:name="HTML Variable" w:semiHidden="1" w:unhideWhenUsed="1"/>
+    <w:lsdException w:name="Normal Table" w:semiHidden="1" w:unhideWhenUsed="1"/>
     <w:lsdException w:name="annotation subject" w:semiHidden="1" w:unhideWhenUsed="1"/>
     <w:lsdException w:name="No List" w:semiHidden="1" w:unhideWhenUsed="1"/>
     <w:lsdException w:name="Outline List 1" w:semiHidden="1" w:unhideWhenUsed="1"/>
@@ -189,8 +208,10 @@
     <w:lsdException w:name="Table Subtle 2" w:semiHidden="1" w:unhideWhenUsed="1"/>
     <w:lsdException w:name="Table Web 1" w:semiHidden="1" w:unhideWhenUsed="1"/>
     <w:lsdException w:name="Table Web 2" w:semiHidden="1" w:unhideWhenUsed="1"/>
+    <w:lsdException w:name="Table Web 3" w:semiHidden="1" w:unhideWhenUsed="1"/>
     <w:lsdException w:name="Balloon Text" w:semiHidden="1" w:unhideWhenUsed="1"/>
     <w:lsdException w:name="Table Grid" w:uiPriority="39"/>
+    <w:lsdException w:name="Table Theme" w:semiHidden="1" w:unhideWhenUsed="1"/>
     <w:lsdException w:name="Placeholder Text" w:semiHidden="1"/>
     <w:lsdException w:name="No Spacing" w:uiPriority="1" w:qFormat="1"/>
     <w:lsdException w:name="Light Shading" w:uiPriority="60"/>
@@ -443,6 +464,29 @@
     <w:semiHidden/>
     <w:unhideWhenUsed/>
   </w:style>
+  <w:style w:type="character" w:styleId="Hyperlink">
+    <w:name w:val="Hyperlink"/>
+    <w:basedOn w:val="DefaultParagraphFont"/>
+    <w:uiPriority w:val="99"/>
+    <w:unhideWhenUsed/>
+    <w:rsid w:val="00CB0B9F"/>
+    <w:rPr>
+      <w:color w:val="0563C1" w:themeColor="hyperlink"/>
+      <w:u w:val="single"/>
+    </w:rPr>
+  </w:style>
+  <w:style w:type="character" w:styleId="UnresolvedMention">
+    <w:name w:val="Unresolved Mention"/>
+    <w:basedOn w:val="DefaultParagraphFont"/>
+    <w:uiPriority w:val="99"/>
+    <w:semiHidden/>
+    <w:unhideWhenUsed/>
+    <w:rsid w:val="00CB0B9F"/>
+    <w:rPr>
+      <w:color w:val="605E5C"/>
+      <w:shd w:val="clear" w:color="auto" w:fill="E1DFDD"/>
+    </w:rPr>
+  </w:style>
 </w:styles>
 </file>
 

</xml_diff>